<commit_message>
chore(agenda-docx): field tweak for the mcc
</commit_message>
<xml_diff>
--- a/agenda-docx/input.docx
+++ b/agenda-docx/input.docx
@@ -81,82 +81,122 @@
         <w:t>Sommaire</w:t>
       </w:r>
     </w:p>
-    <w:p>
-      <w:pPr>
-        <w:pStyle w:val="Tabledesmatiresniveau1"/>
-        <w:tabs>
-          <w:tab w:val="right" w:pos="9638" w:leader="dot"/>
-        </w:tabs>
-        <w:rPr/>
-      </w:pPr>
-      <w:r>
-        <w:fldChar w:fldCharType="begin"/>
-      </w:r>
-      <w:r>
-        <w:instrText> TOC \f \o "1-3" \h</w:instrText>
-      </w:r>
-      <w:r>
-        <w:fldChar w:fldCharType="separate"/>
-      </w:r>
-      <w:hyperlink w:anchor="__RefHeading__3691_1520530195">
-        <w:r>
-          <w:rPr>
-            <w:rStyle w:val="Style"/>
-          </w:rPr>
-          <w:t>{region}</w:t>
-          <w:tab/>
-          <w:t>2</w:t>
-        </w:r>
-      </w:hyperlink>
-    </w:p>
-    <w:p>
-      <w:pPr>
-        <w:pStyle w:val="Tabledesmatiresniveau2"/>
-        <w:tabs>
-          <w:tab w:val="right" w:pos="9638" w:leader="dot"/>
-        </w:tabs>
-        <w:rPr/>
-      </w:pPr>
-      <w:hyperlink w:anchor="__RefHeading__362_1082885894">
-        <w:r>
-          <w:rPr>
-            <w:rStyle w:val="Style"/>
-          </w:rPr>
-          <w:t>{department} | {city}</w:t>
-          <w:tab/>
-          <w:t>2</w:t>
-        </w:r>
-      </w:hyperlink>
-    </w:p>
-    <w:p>
-      <w:pPr>
-        <w:pStyle w:val="Tabledesmatiresniveau3"/>
-        <w:tabs>
-          <w:tab w:val="right" w:pos="9638" w:leader="dot"/>
-        </w:tabs>
-        <w:rPr/>
-      </w:pPr>
-      <w:hyperlink w:anchor="__RefHeading__364_1082885894">
-        <w:r>
-          <w:rPr>
-            <w:rStyle w:val="Style"/>
-          </w:rPr>
-          <w:t>{location}</w:t>
-          <w:tab/>
-          <w:t>2</w:t>
-        </w:r>
-      </w:hyperlink>
-      <w:r>
-        <w:fldChar w:fldCharType="end"/>
-      </w:r>
-    </w:p>
-    <w:p>
-      <w:pPr>
-        <w:pStyle w:val="Normal"/>
-        <w:rPr/>
-      </w:pPr>
-      <w:r>
-        <w:rPr/>
+    <w:sdt>
+      <w:sdtPr>
+        <w:docPartObj>
+          <w:docPartGallery w:val="Table of Contents"/>
+          <w:docPartUnique w:val="true"/>
+        </w:docPartObj>
+      </w:sdtPr>
+      <w:sdtContent>
+        <w:p>
+          <w:pPr>
+            <w:pStyle w:val="Tabledesmatiresniveau1"/>
+            <w:tabs>
+              <w:tab w:val="clear" w:pos="709"/>
+              <w:tab w:val="right" w:pos="9638" w:leader="dot"/>
+            </w:tabs>
+            <w:rPr/>
+          </w:pPr>
+          <w:r>
+            <w:fldChar w:fldCharType="begin"/>
+          </w:r>
+          <w:r>
+            <w:rPr>
+              <w:rStyle w:val="Sautdindex"/>
+            </w:rPr>
+            <w:instrText> TOC \f \o "1-3" \h</w:instrText>
+          </w:r>
+          <w:r>
+            <w:rPr>
+              <w:rStyle w:val="Sautdindex"/>
+            </w:rPr>
+            <w:fldChar w:fldCharType="separate"/>
+          </w:r>
+          <w:hyperlink w:anchor="__RefHeading__3691_1520530195">
+            <w:r>
+              <w:rPr>
+                <w:rStyle w:val="Sautdindex"/>
+              </w:rPr>
+              <w:t>{region}</w:t>
+              <w:tab/>
+              <w:t>2</w:t>
+            </w:r>
+          </w:hyperlink>
+        </w:p>
+        <w:p>
+          <w:pPr>
+            <w:pStyle w:val="Tabledesmatiresniveau2"/>
+            <w:tabs>
+              <w:tab w:val="clear" w:pos="709"/>
+              <w:tab w:val="right" w:pos="9638" w:leader="dot"/>
+            </w:tabs>
+            <w:rPr/>
+          </w:pPr>
+          <w:hyperlink w:anchor="__RefHeading__362_1082885894">
+            <w:r>
+              <w:rPr>
+                <w:rStyle w:val="Sautdindex"/>
+              </w:rPr>
+              <w:t>{department} | {city}</w:t>
+              <w:tab/>
+              <w:t>2</w:t>
+            </w:r>
+          </w:hyperlink>
+        </w:p>
+        <w:p>
+          <w:pPr>
+            <w:pStyle w:val="Tabledesmatiresniveau3"/>
+            <w:tabs>
+              <w:tab w:val="clear" w:pos="709"/>
+              <w:tab w:val="right" w:pos="9638" w:leader="dot"/>
+            </w:tabs>
+            <w:rPr/>
+          </w:pPr>
+          <w:hyperlink w:anchor="__RefHeading__364_1082885894">
+            <w:r>
+              <w:rPr>
+                <w:rStyle w:val="Sautdindex"/>
+              </w:rPr>
+              <w:t>{location}</w:t>
+              <w:tab/>
+              <w:t>2</w:t>
+            </w:r>
+          </w:hyperlink>
+          <w:r>
+            <w:rPr>
+              <w:rStyle w:val="Sautdindex"/>
+            </w:rPr>
+            <w:fldChar w:fldCharType="end"/>
+          </w:r>
+        </w:p>
+      </w:sdtContent>
+    </w:sdt>
+    <w:p>
+      <w:pPr>
+        <w:pStyle w:val="Normal"/>
+        <w:keepNext w:val="true"/>
+        <w:widowControl w:val="false"/>
+        <w:suppressAutoHyphens w:val="true"/>
+        <w:bidi w:val="0"/>
+        <w:spacing w:before="0" w:after="0"/>
+        <w:jc w:val="left"/>
+        <w:rPr>
+          <w:rFonts w:ascii="Arial" w:hAnsi="Arial" w:eastAsia="Droid Sans Fallback" w:cs="Lohit Marathi"/>
+          <w:color w:val="00000A"/>
+          <w:sz w:val="20"/>
+          <w:szCs w:val="24"/>
+          <w:lang w:val="fr-FR" w:eastAsia="zh-CN" w:bidi="hi-IN"/>
+        </w:rPr>
+      </w:pPr>
+      <w:r>
+        <w:rPr>
+          <w:rFonts w:eastAsia="Droid Sans Fallback" w:cs="Lohit Marathi"/>
+          <w:color w:val="00000A"/>
+          <w:sz w:val="20"/>
+          <w:szCs w:val="24"/>
+          <w:lang w:val="fr-FR" w:eastAsia="zh-CN" w:bidi="hi-IN"/>
+        </w:rPr>
       </w:r>
     </w:p>
     <w:p>
@@ -330,41 +370,121 @@
       </w:pPr>
       <w:r>
         <w:rPr/>
-        <w:t>{#custom</w:t>
-      </w:r>
-      <w:r>
-        <w:rPr/>
-        <w:t>[ ’types-devenement’ ]</w:t>
-      </w:r>
-      <w:r>
-        <w:rPr/>
-        <w:t>}{custom</w:t>
-      </w:r>
-      <w:r>
-        <w:rPr/>
-        <w:t>[ ’types-devenement’ ]</w:t>
-      </w:r>
-      <w:r>
-        <w:rPr/>
-        <w:t>} - {/custom</w:t>
-      </w:r>
-      <w:r>
-        <w:rPr/>
-        <w:t>[ ’types-devenement’ ]</w:t>
-      </w:r>
-      <w:r>
-        <w:rPr/>
-        <w:t>}{#custom[ ’edition-2018’ ]}{</w:t>
+        <w:t>{#custom[ ’types-devenement’ ]}</w:t>
+      </w:r>
+      <w:r>
+        <w:rPr/>
+        <w:t xml:space="preserve">Type d’événement : </w:t>
+      </w:r>
+      <w:r>
+        <w:rPr/>
+        <w:t>{custom[ ’types-devenement’ ]} - {/custom[ ’types-devenement’ ]}{#custom[ ’</w:t>
+      </w:r>
+      <w:r>
+        <w:rPr/>
+        <w:t>theme</w:t>
+      </w:r>
+      <w:r>
+        <w:rPr/>
+        <w:t>’ ]}</w:t>
+      </w:r>
+      <w:r>
+        <w:rPr/>
+        <w:t xml:space="preserve">Thème : </w:t>
+      </w:r>
+      <w:r>
+        <w:rPr/>
+        <w:t>{</w:t>
       </w:r>
       <w:bookmarkStart w:id="3" w:name="__DdeLink__4560_1695642445"/>
       <w:r>
         <w:rPr/>
-        <w:t>custom[ ’edition-2018’ ]</w:t>
+        <w:t>custom[ ’</w:t>
+      </w:r>
+      <w:r>
+        <w:rPr/>
+        <w:t>theme</w:t>
+      </w:r>
+      <w:r>
+        <w:rPr/>
+        <w:t>’ ]</w:t>
       </w:r>
       <w:bookmarkEnd w:id="3"/>
       <w:r>
         <w:rPr/>
-        <w:t>} - {/custom[ ’edition-2018’ ]}{description}</w:t>
+        <w:t>} - {/custom[ ’</w:t>
+      </w:r>
+      <w:r>
+        <w:rPr/>
+        <w:t>theme</w:t>
+      </w:r>
+      <w:r>
+        <w:rPr/>
+        <w:t>’ ]}{#custom[ ’</w:t>
+      </w:r>
+      <w:r>
+        <w:rPr>
+          <w:rFonts w:eastAsia="Droid Sans Fallback" w:cs="Lohit Marathi"/>
+          <w:color w:val="00000A"/>
+          <w:sz w:val="20"/>
+          <w:szCs w:val="24"/>
+          <w:lang w:val="fr-FR" w:eastAsia="zh-CN" w:bidi="hi-IN"/>
+        </w:rPr>
+        <w:t>type-de-public</w:t>
+      </w:r>
+      <w:r>
+        <w:rPr/>
+        <w:t>’ ]}</w:t>
+      </w:r>
+      <w:r>
+        <w:rPr>
+          <w:rFonts w:eastAsia="Droid Sans Fallback" w:cs="Lohit Marathi"/>
+          <w:color w:val="00000A"/>
+          <w:sz w:val="20"/>
+          <w:szCs w:val="24"/>
+          <w:lang w:val="fr-FR" w:eastAsia="zh-CN" w:bidi="hi-IN"/>
+        </w:rPr>
+        <w:t>Type de public</w:t>
+      </w:r>
+      <w:r>
+        <w:rPr/>
+        <w:t xml:space="preserve"> : </w:t>
+      </w:r>
+      <w:r>
+        <w:rPr/>
+        <w:t>{</w:t>
+      </w:r>
+      <w:bookmarkStart w:id="4" w:name="__DdeLink__4560_16956424451"/>
+      <w:r>
+        <w:rPr/>
+        <w:t>custom[ ’</w:t>
+      </w:r>
+      <w:r>
+        <w:rPr/>
+        <w:t>type-de-public</w:t>
+      </w:r>
+      <w:r>
+        <w:rPr/>
+        <w:t>’ ]</w:t>
+      </w:r>
+      <w:bookmarkEnd w:id="4"/>
+      <w:r>
+        <w:rPr/>
+        <w:t>} - {/custom[ ’</w:t>
+      </w:r>
+      <w:r>
+        <w:rPr>
+          <w:rFonts w:eastAsia="Droid Sans Fallback" w:cs="Lohit Marathi"/>
+          <w:color w:val="00000A"/>
+          <w:sz w:val="20"/>
+          <w:szCs w:val="24"/>
+          <w:lang w:val="fr-FR" w:eastAsia="zh-CN" w:bidi="hi-IN"/>
+        </w:rPr>
+        <w:t>type-de-public</w:t>
+      </w:r>
+      <w:r>
+        <w:rPr/>
+        <w:t>’ ]}{description}</w:t>
       </w:r>
     </w:p>
     <w:p>
@@ -396,29 +516,17 @@
       </w:pPr>
       <w:r>
         <w:rPr/>
-        <w:t>Conditions et réservation :</w:t>
-      </w:r>
-      <w:r>
-        <w:rPr/>
-        <w:t>{/}{#conditions-de-participation}</w:t>
-      </w:r>
-    </w:p>
-    <w:p>
-      <w:pPr>
-        <w:pStyle w:val="Normal"/>
-        <w:rPr/>
-      </w:pPr>
-      <w:r>
-        <w:rPr/>
-        <w:t>{conditions-de-participation} {/conditions-de-participation}</w:t>
-      </w:r>
-      <w:r>
-        <w:rPr/>
-        <w:t>{/custom</w:t>
-      </w:r>
-      <w:r>
-        <w:rPr/>
-        <w:t>}{#registration.length}</w:t>
+        <w:t>Conditions et réservation :{/}{#conditions-de-participation}</w:t>
+      </w:r>
+    </w:p>
+    <w:p>
+      <w:pPr>
+        <w:pStyle w:val="Normal"/>
+        <w:rPr/>
+      </w:pPr>
+      <w:r>
+        <w:rPr/>
+        <w:t>{conditions-de-participation} {/conditions-de-participation}{/custom}{#registration.length}</w:t>
       </w:r>
     </w:p>
     <w:p>
@@ -428,27 +536,7 @@
       </w:pPr>
       <w:r>
         <w:rPr/>
-        <w:t>{/registration.length}</w:t>
-      </w:r>
-      <w:r>
-        <w:rPr/>
-        <w:t>{#registration}</w:t>
-      </w:r>
-      <w:r>
-        <w:rPr/>
-        <w:t>{#$index &gt; 0}</w:t>
-      </w:r>
-      <w:r>
-        <w:rPr/>
-        <w:t xml:space="preserve"> - </w:t>
-      </w:r>
-      <w:r>
-        <w:rPr/>
-        <w:t>{/}</w:t>
-      </w:r>
-      <w:r>
-        <w:rPr/>
-        <w:t>{value}    {/registration}{#conditions}</w:t>
+        <w:t>{/registration.length}{#registration}{#$index &gt; 0} - {/}{value}    {/registration}{#conditions}</w:t>
       </w:r>
     </w:p>
     <w:p>
@@ -458,15 +546,7 @@
       </w:pPr>
       <w:r>
         <w:rPr/>
-        <w:t>Détail</w:t>
-      </w:r>
-      <w:r>
-        <w:rPr/>
-        <w:t>s</w:t>
-      </w:r>
-      <w:r>
-        <w:rPr/>
-        <w:t> : {conditions}{/conditions}{#hasAccessibility}</w:t>
+        <w:t>Détails : {conditions}{/conditions}{#hasAccessibility}</w:t>
       </w:r>
     </w:p>
     <w:p>
@@ -624,7 +704,7 @@
       <w:pgNumType w:fmt="decimal"/>
       <w:formProt w:val="false"/>
       <w:textDirection w:val="lrTb"/>
-      <w:docGrid w:type="default" w:linePitch="249" w:charSpace="2047"/>
+      <w:docGrid w:type="default" w:linePitch="249" w:charSpace="1842"/>
     </w:sectPr>
   </w:body>
 </w:document>
@@ -643,15 +723,19 @@
       <w:fldChar w:fldCharType="begin"/>
     </w:r>
     <w:r>
+      <w:rPr/>
       <w:instrText> PAGE </w:instrText>
     </w:r>
     <w:r>
+      <w:rPr/>
       <w:fldChar w:fldCharType="separate"/>
     </w:r>
     <w:r>
-      <w:t>3</w:t>
+      <w:rPr/>
+      <w:t>1</w:t>
     </w:r>
     <w:r>
+      <w:rPr/>
       <w:fldChar w:fldCharType="end"/>
     </w:r>
     <w:r>
@@ -663,15 +747,19 @@
       <w:fldChar w:fldCharType="begin"/>
     </w:r>
     <w:r>
+      <w:rPr/>
       <w:instrText> NUMPAGES </w:instrText>
     </w:r>
     <w:r>
+      <w:rPr/>
       <w:fldChar w:fldCharType="separate"/>
     </w:r>
     <w:r>
+      <w:rPr/>
       <w:t>3</w:t>
     </w:r>
     <w:r>
+      <w:rPr/>
       <w:fldChar w:fldCharType="end"/>
     </w:r>
   </w:p>
@@ -704,6 +792,9 @@
       <w:lvlText w:val=""/>
       <w:lvlJc w:val="left"/>
       <w:pPr>
+        <w:tabs>
+          <w:tab w:val="num" w:pos="0"/>
+        </w:tabs>
         <w:ind w:left="432" w:hanging="432"/>
       </w:pPr>
     </w:lvl>
@@ -714,6 +805,9 @@
       <w:lvlText w:val=""/>
       <w:lvlJc w:val="left"/>
       <w:pPr>
+        <w:tabs>
+          <w:tab w:val="num" w:pos="0"/>
+        </w:tabs>
         <w:ind w:left="576" w:hanging="576"/>
       </w:pPr>
     </w:lvl>
@@ -724,6 +818,9 @@
       <w:lvlText w:val=""/>
       <w:lvlJc w:val="left"/>
       <w:pPr>
+        <w:tabs>
+          <w:tab w:val="num" w:pos="0"/>
+        </w:tabs>
         <w:ind w:left="720" w:hanging="720"/>
       </w:pPr>
     </w:lvl>
@@ -734,6 +831,9 @@
       <w:lvlText w:val=""/>
       <w:lvlJc w:val="left"/>
       <w:pPr>
+        <w:tabs>
+          <w:tab w:val="num" w:pos="0"/>
+        </w:tabs>
         <w:ind w:left="864" w:hanging="864"/>
       </w:pPr>
     </w:lvl>
@@ -744,6 +844,9 @@
       <w:lvlText w:val=""/>
       <w:lvlJc w:val="left"/>
       <w:pPr>
+        <w:tabs>
+          <w:tab w:val="num" w:pos="0"/>
+        </w:tabs>
         <w:ind w:left="1008" w:hanging="1008"/>
       </w:pPr>
     </w:lvl>
@@ -754,6 +857,9 @@
       <w:lvlText w:val=""/>
       <w:lvlJc w:val="left"/>
       <w:pPr>
+        <w:tabs>
+          <w:tab w:val="num" w:pos="0"/>
+        </w:tabs>
         <w:ind w:left="1152" w:hanging="1152"/>
       </w:pPr>
     </w:lvl>
@@ -764,6 +870,9 @@
       <w:lvlText w:val=""/>
       <w:lvlJc w:val="left"/>
       <w:pPr>
+        <w:tabs>
+          <w:tab w:val="num" w:pos="0"/>
+        </w:tabs>
         <w:ind w:left="1296" w:hanging="1296"/>
       </w:pPr>
     </w:lvl>
@@ -774,6 +883,9 @@
       <w:lvlText w:val=""/>
       <w:lvlJc w:val="left"/>
       <w:pPr>
+        <w:tabs>
+          <w:tab w:val="num" w:pos="0"/>
+        </w:tabs>
         <w:ind w:left="1440" w:hanging="1440"/>
       </w:pPr>
     </w:lvl>
@@ -784,6 +896,9 @@
       <w:lvlText w:val=""/>
       <w:lvlJc w:val="left"/>
       <w:pPr>
+        <w:tabs>
+          <w:tab w:val="num" w:pos="0"/>
+        </w:tabs>
         <w:ind w:left="1584" w:hanging="1584"/>
       </w:pPr>
     </w:lvl>
@@ -797,9 +912,9 @@
       <w:lvlJc w:val="left"/>
       <w:pPr>
         <w:tabs>
-          <w:tab w:val="num" w:pos="432"/>
-        </w:tabs>
-        <w:ind w:left="432" w:hanging="432"/>
+          <w:tab w:val="num" w:pos="0"/>
+        </w:tabs>
+        <w:ind w:left="0" w:hanging="0"/>
       </w:pPr>
     </w:lvl>
     <w:lvl w:ilvl="1">
@@ -810,9 +925,9 @@
       <w:lvlJc w:val="left"/>
       <w:pPr>
         <w:tabs>
-          <w:tab w:val="num" w:pos="576"/>
-        </w:tabs>
-        <w:ind w:left="576" w:hanging="576"/>
+          <w:tab w:val="num" w:pos="0"/>
+        </w:tabs>
+        <w:ind w:left="0" w:hanging="0"/>
       </w:pPr>
     </w:lvl>
     <w:lvl w:ilvl="2">
@@ -823,9 +938,9 @@
       <w:lvlJc w:val="left"/>
       <w:pPr>
         <w:tabs>
-          <w:tab w:val="num" w:pos="720"/>
-        </w:tabs>
-        <w:ind w:left="720" w:hanging="720"/>
+          <w:tab w:val="num" w:pos="0"/>
+        </w:tabs>
+        <w:ind w:left="0" w:hanging="0"/>
       </w:pPr>
     </w:lvl>
     <w:lvl w:ilvl="3">
@@ -836,9 +951,9 @@
       <w:lvlJc w:val="left"/>
       <w:pPr>
         <w:tabs>
-          <w:tab w:val="num" w:pos="864"/>
-        </w:tabs>
-        <w:ind w:left="864" w:hanging="864"/>
+          <w:tab w:val="num" w:pos="0"/>
+        </w:tabs>
+        <w:ind w:left="0" w:hanging="0"/>
       </w:pPr>
     </w:lvl>
     <w:lvl w:ilvl="4">
@@ -849,9 +964,9 @@
       <w:lvlJc w:val="left"/>
       <w:pPr>
         <w:tabs>
-          <w:tab w:val="num" w:pos="1008"/>
-        </w:tabs>
-        <w:ind w:left="1008" w:hanging="1008"/>
+          <w:tab w:val="num" w:pos="0"/>
+        </w:tabs>
+        <w:ind w:left="0" w:hanging="0"/>
       </w:pPr>
     </w:lvl>
     <w:lvl w:ilvl="5">
@@ -862,9 +977,9 @@
       <w:lvlJc w:val="left"/>
       <w:pPr>
         <w:tabs>
-          <w:tab w:val="num" w:pos="1152"/>
-        </w:tabs>
-        <w:ind w:left="1152" w:hanging="1152"/>
+          <w:tab w:val="num" w:pos="0"/>
+        </w:tabs>
+        <w:ind w:left="0" w:hanging="0"/>
       </w:pPr>
     </w:lvl>
     <w:lvl w:ilvl="6">
@@ -875,9 +990,9 @@
       <w:lvlJc w:val="left"/>
       <w:pPr>
         <w:tabs>
-          <w:tab w:val="num" w:pos="1296"/>
-        </w:tabs>
-        <w:ind w:left="1296" w:hanging="1296"/>
+          <w:tab w:val="num" w:pos="0"/>
+        </w:tabs>
+        <w:ind w:left="0" w:hanging="0"/>
       </w:pPr>
     </w:lvl>
     <w:lvl w:ilvl="7">
@@ -888,9 +1003,9 @@
       <w:lvlJc w:val="left"/>
       <w:pPr>
         <w:tabs>
-          <w:tab w:val="num" w:pos="1440"/>
-        </w:tabs>
-        <w:ind w:left="1440" w:hanging="1440"/>
+          <w:tab w:val="num" w:pos="0"/>
+        </w:tabs>
+        <w:ind w:left="0" w:hanging="0"/>
       </w:pPr>
     </w:lvl>
     <w:lvl w:ilvl="8">
@@ -901,9 +1016,9 @@
       <w:lvlJc w:val="left"/>
       <w:pPr>
         <w:tabs>
-          <w:tab w:val="num" w:pos="1584"/>
-        </w:tabs>
-        <w:ind w:left="1584" w:hanging="1584"/>
+          <w:tab w:val="num" w:pos="0"/>
+        </w:tabs>
+        <w:ind w:left="0" w:hanging="0"/>
       </w:pPr>
     </w:lvl>
   </w:abstractNum>
@@ -928,22 +1043,26 @@
       </w:rPr>
     </w:rPrDefault>
     <w:pPrDefault>
-      <w:pPr/>
+      <w:pPr>
+        <w:suppressAutoHyphens w:val="true"/>
+      </w:pPr>
     </w:pPrDefault>
   </w:docDefaults>
   <w:style w:type="paragraph" w:styleId="Normal">
     <w:name w:val="Normal"/>
     <w:qFormat/>
     <w:pPr>
-      <w:keepNext/>
+      <w:keepNext w:val="true"/>
       <w:widowControl w:val="false"/>
       <w:suppressAutoHyphens w:val="true"/>
       <w:bidi w:val="0"/>
+      <w:spacing w:before="0" w:after="0"/>
       <w:jc w:val="left"/>
     </w:pPr>
     <w:rPr>
       <w:rFonts w:ascii="Arial" w:hAnsi="Arial" w:eastAsia="Droid Sans Fallback" w:cs="Lohit Marathi"/>
       <w:color w:val="00000A"/>
+      <w:kern w:val="0"/>
       <w:sz w:val="20"/>
       <w:szCs w:val="24"/>
       <w:lang w:val="fr-FR" w:eastAsia="zh-CN" w:bidi="hi-IN"/>
@@ -1018,7 +1137,7 @@
     </w:rPr>
   </w:style>
   <w:style w:type="character" w:styleId="InternetLink">
-    <w:name w:val="Internet Link"/>
+    <w:name w:val="Hyperlink"/>
     <w:qFormat/>
     <w:rPr>
       <w:color w:val="000080"/>
@@ -1045,7 +1164,7 @@
     <w:next w:val="Corpsdetexte"/>
     <w:qFormat/>
     <w:pPr>
-      <w:keepNext/>
+      <w:keepNext w:val="true"/>
       <w:spacing w:before="240" w:after="120"/>
     </w:pPr>
     <w:rPr>
@@ -1110,13 +1229,13 @@
     <w:basedOn w:val="Normal"/>
     <w:qFormat/>
     <w:pPr>
-      <w:keepNext/>
+      <w:keepNext w:val="true"/>
       <w:spacing w:lineRule="auto" w:line="288" w:before="0" w:after="140"/>
     </w:pPr>
     <w:rPr/>
   </w:style>
-  <w:style w:type="paragraph" w:styleId="Quotations">
-    <w:name w:val="Quotations"/>
+  <w:style w:type="paragraph" w:styleId="Citations">
+    <w:name w:val="Citations"/>
     <w:basedOn w:val="Normal"/>
     <w:qFormat/>
     <w:pPr>
@@ -1176,6 +1295,7 @@
     <w:qFormat/>
     <w:pPr>
       <w:tabs>
+        <w:tab w:val="clear" w:pos="709"/>
         <w:tab w:val="right" w:pos="9638" w:leader="dot"/>
       </w:tabs>
       <w:ind w:left="0" w:right="0" w:hanging="0"/>
@@ -1188,6 +1308,7 @@
     <w:qFormat/>
     <w:pPr>
       <w:tabs>
+        <w:tab w:val="clear" w:pos="709"/>
         <w:tab w:val="right" w:pos="9355" w:leader="dot"/>
       </w:tabs>
       <w:ind w:left="283" w:right="0" w:hanging="0"/>
@@ -1200,6 +1321,7 @@
     <w:qFormat/>
     <w:pPr>
       <w:tabs>
+        <w:tab w:val="clear" w:pos="709"/>
         <w:tab w:val="right" w:pos="9072" w:leader="dot"/>
       </w:tabs>
       <w:ind w:left="566" w:right="0" w:hanging="0"/>
@@ -1216,6 +1338,13 @@
     <w:rPr>
       <w:b/>
     </w:rPr>
+  </w:style>
+  <w:style w:type="paragraph" w:styleId="Entteetpieddepage">
+    <w:name w:val="En-tête et pied de page"/>
+    <w:basedOn w:val="Normal"/>
+    <w:qFormat/>
+    <w:pPr/>
+    <w:rPr/>
   </w:style>
   <w:style w:type="paragraph" w:styleId="Entte">
     <w:name w:val="Header"/>
@@ -1252,10 +1381,14 @@
     <w:qFormat/>
     <w:pPr>
       <w:widowControl w:val="false"/>
+      <w:bidi w:val="0"/>
+      <w:spacing w:before="0" w:after="0"/>
+      <w:jc w:val="left"/>
     </w:pPr>
     <w:rPr>
       <w:rFonts w:ascii="Liberation Serif" w:hAnsi="Liberation Serif" w:eastAsia="Droid Sans Fallback" w:cs="Lohit Marathi"/>
       <w:color w:val="auto"/>
+      <w:kern w:val="0"/>
       <w:sz w:val="24"/>
       <w:szCs w:val="24"/>
       <w:lang w:val="fr-FR" w:eastAsia="zh-CN" w:bidi="hi-IN"/>

</xml_diff>

<commit_message>
chore(agenda-docx): new line under mcc specific types
</commit_message>
<xml_diff>
--- a/agenda-docx/input.docx
+++ b/agenda-docx/input.docx
@@ -360,25 +360,25 @@
       </w:pPr>
       <w:r>
         <w:rPr/>
-        <w:t>{title}</w:t>
-      </w:r>
-    </w:p>
-    <w:p>
-      <w:pPr>
-        <w:pStyle w:val="Normal"/>
-        <w:rPr/>
-      </w:pPr>
-      <w:r>
-        <w:rPr/>
-        <w:t>{#custom[ ’types-devenement’ ]}</w:t>
-      </w:r>
+        <w:t>{title}{#custom[ ’types-devenement’ ]}</w:t>
+      </w:r>
+    </w:p>
+    <w:p>
+      <w:pPr>
+        <w:pStyle w:val="Corpsdetexte"/>
+        <w:numPr>
+          <w:ilvl w:val="3"/>
+          <w:numId w:val="1"/>
+        </w:numPr>
+        <w:rPr/>
+      </w:pPr>
       <w:r>
         <w:rPr/>
         <w:t xml:space="preserve">Type d’événement : </w:t>
       </w:r>
       <w:r>
         <w:rPr/>
-        <w:t>{custom[ ’types-devenement’ ]} - {/custom[ ’types-devenement’ ]}{#custom[ ’</w:t>
+        <w:t>{custom[ ’types-devenement’ ]}{/custom[ ’types-devenement’ ]}{#custom[ ’</w:t>
       </w:r>
       <w:r>
         <w:rPr/>
@@ -388,6 +388,16 @@
         <w:rPr/>
         <w:t>’ ]}</w:t>
       </w:r>
+    </w:p>
+    <w:p>
+      <w:pPr>
+        <w:pStyle w:val="Corpsdetexte"/>
+        <w:numPr>
+          <w:ilvl w:val="3"/>
+          <w:numId w:val="1"/>
+        </w:numPr>
+        <w:rPr/>
+      </w:pPr>
       <w:r>
         <w:rPr/>
         <w:t xml:space="preserve">Thème : </w:t>
@@ -412,7 +422,7 @@
       <w:bookmarkEnd w:id="3"/>
       <w:r>
         <w:rPr/>
-        <w:t>} - {/custom[ ’</w:t>
+        <w:t>}{/custom[ ’</w:t>
       </w:r>
       <w:r>
         <w:rPr/>
@@ -436,6 +446,16 @@
         <w:rPr/>
         <w:t>’ ]}</w:t>
       </w:r>
+    </w:p>
+    <w:p>
+      <w:pPr>
+        <w:pStyle w:val="Corpsdetexte"/>
+        <w:numPr>
+          <w:ilvl w:val="3"/>
+          <w:numId w:val="1"/>
+        </w:numPr>
+        <w:rPr/>
+      </w:pPr>
       <w:r>
         <w:rPr>
           <w:rFonts w:eastAsia="Droid Sans Fallback" w:cs="Lohit Marathi"/>
@@ -470,7 +490,7 @@
       <w:bookmarkEnd w:id="4"/>
       <w:r>
         <w:rPr/>
-        <w:t>} - {/custom[ ’</w:t>
+        <w:t>}{/custom[ ’</w:t>
       </w:r>
       <w:r>
         <w:rPr>
@@ -484,7 +504,21 @@
       </w:r>
       <w:r>
         <w:rPr/>
-        <w:t>’ ]}{description}</w:t>
+        <w:t>’ ]}</w:t>
+      </w:r>
+    </w:p>
+    <w:p>
+      <w:pPr>
+        <w:pStyle w:val="Corpsdetexte"/>
+        <w:numPr>
+          <w:ilvl w:val="3"/>
+          <w:numId w:val="1"/>
+        </w:numPr>
+        <w:rPr/>
+      </w:pPr>
+      <w:r>
+        <w:rPr/>
+        <w:t>{description}</w:t>
       </w:r>
     </w:p>
     <w:p>
@@ -732,7 +766,7 @@
     </w:r>
     <w:r>
       <w:rPr/>
-      <w:t>1</w:t>
+      <w:t>3</w:t>
     </w:r>
     <w:r>
       <w:rPr/>

</xml_diff>

<commit_message>
chore(agenda-docx): print long description by default
</commit_message>
<xml_diff>
--- a/agenda-docx/input.docx
+++ b/agenda-docx/input.docx
@@ -365,7 +365,7 @@
     </w:p>
     <w:p>
       <w:pPr>
-        <w:pStyle w:val="Corpsdetexte"/>
+        <w:pStyle w:val="Normal"/>
         <w:numPr>
           <w:ilvl w:val="3"/>
           <w:numId w:val="1"/>
@@ -391,7 +391,7 @@
     </w:p>
     <w:p>
       <w:pPr>
-        <w:pStyle w:val="Corpsdetexte"/>
+        <w:pStyle w:val="Normal"/>
         <w:numPr>
           <w:ilvl w:val="3"/>
           <w:numId w:val="1"/>
@@ -449,7 +449,7 @@
     </w:p>
     <w:p>
       <w:pPr>
-        <w:pStyle w:val="Corpsdetexte"/>
+        <w:pStyle w:val="Normal"/>
         <w:numPr>
           <w:ilvl w:val="3"/>
           <w:numId w:val="1"/>
@@ -509,7 +509,7 @@
     </w:p>
     <w:p>
       <w:pPr>
-        <w:pStyle w:val="Corpsdetexte"/>
+        <w:pStyle w:val="Normal"/>
         <w:numPr>
           <w:ilvl w:val="3"/>
           <w:numId w:val="1"/>
@@ -518,7 +518,35 @@
       </w:pPr>
       <w:r>
         <w:rPr/>
-        <w:t>{description}</w:t>
+      </w:r>
+    </w:p>
+    <w:p>
+      <w:pPr>
+        <w:pStyle w:val="Normal"/>
+        <w:numPr>
+          <w:ilvl w:val="3"/>
+          <w:numId w:val="1"/>
+        </w:numPr>
+        <w:ind w:left="0" w:right="0" w:hanging="0"/>
+        <w:rPr/>
+      </w:pPr>
+      <w:r>
+        <w:rPr/>
+        <w:t>{</w:t>
+      </w:r>
+      <w:r>
+        <w:rPr>
+          <w:rFonts w:eastAsia="Droid Sans Fallback" w:cs="Lohit Marathi"/>
+          <w:color w:val="00000A"/>
+          <w:sz w:val="20"/>
+          <w:szCs w:val="24"/>
+          <w:lang w:val="fr-FR" w:eastAsia="zh-CN" w:bidi="hi-IN"/>
+        </w:rPr>
+        <w:t>longDescription</w:t>
+      </w:r>
+      <w:r>
+        <w:rPr/>
+        <w:t>}</w:t>
       </w:r>
     </w:p>
     <w:p>

</xml_diff>